<commit_message>
meeting log#7 add feedback part
</commit_message>
<xml_diff>
--- a/documents/week6/meeting log #7.docx
+++ b/documents/week6/meeting log #7.docx
@@ -176,43 +176,43 @@
     <w:p>
       <w:pPr>
         <w:rPr>
+          <w:rFonts w:ascii="Arial" w:hAnsi="Arial" w:cs="Arial"/>
+        </w:rPr>
+      </w:pPr>
+      <w:r>
+        <w:rPr>
+          <w:rFonts w:ascii="Arial" w:hAnsi="Arial" w:cs="Arial"/>
+        </w:rPr>
+        <w:t>Firstly,</w:t>
+      </w:r>
+      <w:r>
+        <w:rPr>
+          <w:rFonts w:ascii="Arial" w:hAnsi="Arial" w:cs="Arial"/>
+        </w:rPr>
+        <w:t xml:space="preserve"> we discussed the feedback from presentation. F</w:t>
+      </w:r>
+      <w:r>
+        <w:rPr>
+          <w:rFonts w:ascii="Arial" w:hAnsi="Arial" w:cs="Arial"/>
+        </w:rPr>
+        <w:t>or the important feedback for test case “retrieve a history run using its unique ID” from professor</w:t>
+      </w:r>
+      <w:r>
+        <w:rPr>
+          <w:rFonts w:ascii="Arial" w:hAnsi="Arial" w:cs="Arial"/>
+        </w:rPr>
+        <w:t>. Professor suggested that we should make the input meaningful</w:t>
+      </w:r>
+      <w:r>
+        <w:rPr>
+          <w:rFonts w:ascii="Arial" w:hAnsi="Arial" w:cs="Arial"/>
+        </w:rPr>
+        <w:t xml:space="preserve">, the </w:t>
+      </w:r>
+      <w:r>
+        <w:rPr>
           <w:rFonts w:ascii="Arial" w:hAnsi="Arial" w:cs="Arial" w:hint="eastAsia"/>
         </w:rPr>
-      </w:pPr>
-      <w:r>
-        <w:rPr>
-          <w:rFonts w:ascii="Arial" w:hAnsi="Arial" w:cs="Arial"/>
-        </w:rPr>
-        <w:t>Firstly,</w:t>
-      </w:r>
-      <w:r>
-        <w:rPr>
-          <w:rFonts w:ascii="Arial" w:hAnsi="Arial" w:cs="Arial"/>
-        </w:rPr>
-        <w:t xml:space="preserve"> we discussed the feedback from presentation. F</w:t>
-      </w:r>
-      <w:r>
-        <w:rPr>
-          <w:rFonts w:ascii="Arial" w:hAnsi="Arial" w:cs="Arial"/>
-        </w:rPr>
-        <w:t>or the important feedback for test case “retrieve a history run using its unique ID” from professor</w:t>
-      </w:r>
-      <w:r>
-        <w:rPr>
-          <w:rFonts w:ascii="Arial" w:hAnsi="Arial" w:cs="Arial"/>
-        </w:rPr>
-        <w:t>. Professor suggested that we should make the input meaningful</w:t>
-      </w:r>
-      <w:r>
-        <w:rPr>
-          <w:rFonts w:ascii="Arial" w:hAnsi="Arial" w:cs="Arial"/>
-        </w:rPr>
-        <w:t xml:space="preserve">, the </w:t>
-      </w:r>
-      <w:r>
-        <w:rPr>
-          <w:rFonts w:ascii="Arial" w:hAnsi="Arial" w:cs="Arial" w:hint="eastAsia"/>
-        </w:rPr>
         <w:t>m</w:t>
       </w:r>
       <w:r>
@@ -225,65 +225,35 @@
         <w:rPr>
           <w:rFonts w:ascii="Arial" w:hAnsi="Arial" w:cs="Arial"/>
         </w:rPr>
-        <w:t xml:space="preserve"> like “1488592090300” should be changed.  </w:t>
-      </w:r>
-      <w:proofErr w:type="spellStart"/>
-      <w:r>
-        <w:rPr>
-          <w:rFonts w:ascii="Arial" w:hAnsi="Arial" w:cs="Arial"/>
-        </w:rPr>
-        <w:t>Yifan</w:t>
-      </w:r>
-      <w:proofErr w:type="spellEnd"/>
-      <w:r>
-        <w:rPr>
-          <w:rFonts w:ascii="Arial" w:hAnsi="Arial" w:cs="Arial"/>
-        </w:rPr>
-        <w:t xml:space="preserve"> said we can use start time and end time to filter the history. </w:t>
-      </w:r>
-      <w:proofErr w:type="spellStart"/>
-      <w:r>
-        <w:rPr>
-          <w:rFonts w:ascii="Arial" w:hAnsi="Arial" w:cs="Arial"/>
-        </w:rPr>
-        <w:t>Chaohui</w:t>
-      </w:r>
-      <w:proofErr w:type="spellEnd"/>
-      <w:r>
-        <w:rPr>
-          <w:rFonts w:ascii="Arial" w:hAnsi="Arial" w:cs="Arial"/>
-        </w:rPr>
-        <w:t xml:space="preserve"> agree with that and added that we also can add a “description” as the “Inputs” to retrieve the history of a particular run. It’s easy to use for users. And Sheng agree with them.</w:t>
-      </w:r>
-      <w:r>
-        <w:rPr>
-          <w:rFonts w:ascii="Arial" w:hAnsi="Arial" w:cs="Arial"/>
-        </w:rPr>
-        <w:t xml:space="preserve"> And </w:t>
-      </w:r>
-      <w:proofErr w:type="spellStart"/>
-      <w:r>
-        <w:rPr>
-          <w:rFonts w:ascii="Arial" w:hAnsi="Arial" w:cs="Arial"/>
-        </w:rPr>
-        <w:t>Chaohui</w:t>
-      </w:r>
-      <w:proofErr w:type="spellEnd"/>
-      <w:r>
-        <w:rPr>
-          <w:rFonts w:ascii="Arial" w:hAnsi="Arial" w:cs="Arial"/>
-        </w:rPr>
-        <w:t xml:space="preserve"> said he will add those two retrieve methods in DB codes.  </w:t>
-      </w:r>
-    </w:p>
-    <w:p>
-      <w:pPr>
-        <w:rPr>
-          <w:rFonts w:ascii="Arial" w:hAnsi="Arial" w:cs="Arial"/>
-        </w:rPr>
-      </w:pPr>
+        <w:t xml:space="preserve"> like “1488592090300” should be changed.</w:t>
+      </w:r>
+      <w:r>
+        <w:rPr>
+          <w:rFonts w:ascii="Arial" w:hAnsi="Arial" w:cs="Arial"/>
+        </w:rPr>
+        <w:t xml:space="preserve"> Sheng asked that do we have a good solution for this problem.</w:t>
+      </w:r>
       <w:bookmarkStart w:id="2" w:name="_GoBack"/>
       <w:bookmarkEnd w:id="2"/>
+      <w:r>
+        <w:rPr>
+          <w:rFonts w:ascii="Arial" w:hAnsi="Arial" w:cs="Arial"/>
+        </w:rPr>
+        <w:t xml:space="preserve"> Yifan said we can use start time and end time to filter the history. Chaohui agree with that and added that we also can add a “description” as the “Inputs” to retrieve the history of a particular run. It’s easy to use for users. And Sheng agree with them.</w:t>
+      </w:r>
+      <w:r>
+        <w:rPr>
+          <w:rFonts w:ascii="Arial" w:hAnsi="Arial" w:cs="Arial"/>
+        </w:rPr>
+        <w:t xml:space="preserve"> And Chaohui said he will add those two retrieve methods in DB codes.  </w:t>
+      </w:r>
+    </w:p>
+    <w:p>
+      <w:pPr>
+        <w:rPr>
+          <w:rFonts w:ascii="Arial" w:hAnsi="Arial" w:cs="Arial"/>
+        </w:rPr>
+      </w:pPr>
     </w:p>
     <w:p>
       <w:pPr>
@@ -515,7 +485,14 @@
         <w:rPr>
           <w:rFonts w:ascii="Arial" w:hAnsi="Arial" w:cs="Arial"/>
         </w:rPr>
-        <w:t xml:space="preserve">will also add a little more </w:t>
+        <w:t xml:space="preserve">will also </w:t>
+      </w:r>
+      <w:r>
+        <w:rPr>
+          <w:rFonts w:ascii="Arial" w:hAnsi="Arial" w:cs="Arial"/>
+        </w:rPr>
+        <w:lastRenderedPageBreak/>
+        <w:t xml:space="preserve">add a little more </w:t>
       </w:r>
       <w:r>
         <w:rPr>
@@ -527,14 +504,7 @@
         <w:rPr>
           <w:rFonts w:ascii="Arial" w:hAnsi="Arial" w:cs="Arial"/>
         </w:rPr>
-        <w:t xml:space="preserve"> of using this application. Yifan agrees. After that, </w:t>
-      </w:r>
-      <w:r>
-        <w:rPr>
-          <w:rFonts w:ascii="Arial" w:hAnsi="Arial" w:cs="Arial"/>
-        </w:rPr>
-        <w:lastRenderedPageBreak/>
-        <w:t>the team talked about</w:t>
+        <w:t xml:space="preserve"> of using this application. Yifan agrees. After that, the team talked about</w:t>
       </w:r>
       <w:r>
         <w:rPr>
@@ -1109,6 +1079,7 @@
   <w:style w:type="character" w:default="1" w:styleId="DefaultParagraphFont">
     <w:name w:val="Default Paragraph Font"/>
     <w:uiPriority w:val="1"/>
+    <w:semiHidden/>
     <w:unhideWhenUsed/>
   </w:style>
   <w:style w:type="table" w:default="1" w:styleId="TableNormal">
@@ -1401,7 +1372,7 @@
 </file>
 
 <file path=customXml/itemProps1.xml><?xml version="1.0" encoding="utf-8"?>
-<ds:datastoreItem xmlns:ds="http://schemas.openxmlformats.org/officeDocument/2006/customXml" ds:itemID="{51DD01EC-FEA9-754D-BB30-F6AA5329C66B}">
+<ds:datastoreItem xmlns:ds="http://schemas.openxmlformats.org/officeDocument/2006/customXml" ds:itemID="{CBA1420C-431A-0949-884E-6F8883BEB8A2}">
   <ds:schemaRefs>
     <ds:schemaRef ds:uri="http://schemas.openxmlformats.org/officeDocument/2006/bibliography"/>
   </ds:schemaRefs>

</xml_diff>